<commit_message>
Added corridor mesh. changed colour of blocks
</commit_message>
<xml_diff>
--- a/Concepts.docx
+++ b/Concepts.docx
@@ -1,6 +1,6 @@
 
 <file path=word/document.xml><?xml version="1.0" encoding="utf-8"?>
-<w:document xmlns:wpc="http://schemas.microsoft.com/office/word/2010/wordprocessingCanvas" xmlns:cx="http://schemas.microsoft.com/office/drawing/2014/chartex" xmlns:cx1="http://schemas.microsoft.com/office/drawing/2015/9/8/chartex" xmlns:mc="http://schemas.openxmlformats.org/markup-compatibility/2006" xmlns:o="urn:schemas-microsoft-com:office:office" xmlns:r="http://schemas.openxmlformats.org/officeDocument/2006/relationships" xmlns:m="http://schemas.openxmlformats.org/officeDocument/2006/math" xmlns:v="urn:schemas-microsoft-com:vml" xmlns:wp14="http://schemas.microsoft.com/office/word/2010/wordprocessingDrawing" xmlns:wp="http://schemas.openxmlformats.org/drawingml/2006/wordprocessingDrawing" xmlns:w10="urn:schemas-microsoft-com:office:word" xmlns:w="http://schemas.openxmlformats.org/wordprocessingml/2006/main" xmlns:w14="http://schemas.microsoft.com/office/word/2010/wordml" xmlns:w15="http://schemas.microsoft.com/office/word/2012/wordml" xmlns:w16se="http://schemas.microsoft.com/office/word/2015/wordml/symex" xmlns:wpg="http://schemas.microsoft.com/office/word/2010/wordprocessingGroup" xmlns:wpi="http://schemas.microsoft.com/office/word/2010/wordprocessingInk" xmlns:wne="http://schemas.microsoft.com/office/word/2006/wordml" xmlns:wps="http://schemas.microsoft.com/office/word/2010/wordprocessingShape" mc:Ignorable="w14 w15 w16se wp14">
+<w:document xmlns:wpc="http://schemas.microsoft.com/office/word/2010/wordprocessingCanvas" xmlns:cx="http://schemas.microsoft.com/office/drawing/2014/chartex" xmlns:cx1="http://schemas.microsoft.com/office/drawing/2015/9/8/chartex" xmlns:cx2="http://schemas.microsoft.com/office/drawing/2015/10/21/chartex" xmlns:cx3="http://schemas.microsoft.com/office/drawing/2016/5/9/chartex" xmlns:cx4="http://schemas.microsoft.com/office/drawing/2016/5/10/chartex" xmlns:cx5="http://schemas.microsoft.com/office/drawing/2016/5/11/chartex" xmlns:cx6="http://schemas.microsoft.com/office/drawing/2016/5/12/chartex" xmlns:cx7="http://schemas.microsoft.com/office/drawing/2016/5/13/chartex" xmlns:cx8="http://schemas.microsoft.com/office/drawing/2016/5/14/chartex" xmlns:mc="http://schemas.openxmlformats.org/markup-compatibility/2006" xmlns:aink="http://schemas.microsoft.com/office/drawing/2016/ink" xmlns:am3d="http://schemas.microsoft.com/office/drawing/2017/model3d" xmlns:o="urn:schemas-microsoft-com:office:office" xmlns:r="http://schemas.openxmlformats.org/officeDocument/2006/relationships" xmlns:m="http://schemas.openxmlformats.org/officeDocument/2006/math" xmlns:v="urn:schemas-microsoft-com:vml" xmlns:wp14="http://schemas.microsoft.com/office/word/2010/wordprocessingDrawing" xmlns:wp="http://schemas.openxmlformats.org/drawingml/2006/wordprocessingDrawing" xmlns:w10="urn:schemas-microsoft-com:office:word" xmlns:w="http://schemas.openxmlformats.org/wordprocessingml/2006/main" xmlns:w14="http://schemas.microsoft.com/office/word/2010/wordml" xmlns:w15="http://schemas.microsoft.com/office/word/2012/wordml" xmlns:w16cid="http://schemas.microsoft.com/office/word/2016/wordml/cid" xmlns:w16se="http://schemas.microsoft.com/office/word/2015/wordml/symex" xmlns:wpg="http://schemas.microsoft.com/office/word/2010/wordprocessingGroup" xmlns:wpi="http://schemas.microsoft.com/office/word/2010/wordprocessingInk" xmlns:wne="http://schemas.microsoft.com/office/word/2006/wordml" xmlns:wps="http://schemas.microsoft.com/office/word/2010/wordprocessingShape" mc:Ignorable="w14 w15 w16se w16cid wp14">
   <w:body>
     <w:p>
       <w:r>
@@ -23,46 +23,37 @@
     </w:p>
     <w:p>
       <w:r>
-        <w:t>Game Title</w:t>
-      </w:r>
-      <w:r>
-        <w:t xml:space="preserve"> –</w:t>
+        <w:t>Game Title – Panic Builder</w:t>
+      </w:r>
+    </w:p>
+    <w:p>
+      <w:r>
+        <w:t>M.C Escher “Tower of Babble”</w:t>
+      </w:r>
+      <w:r>
+        <w:t xml:space="preserve"> (1928)  </w:t>
+      </w:r>
+    </w:p>
+    <w:p>
+      <w:r>
+        <w:t>Source</w:t>
+      </w:r>
+      <w:proofErr w:type="gramStart"/>
+      <w:r>
+        <w:t>-</w:t>
       </w:r>
       <w:r>
         <w:t xml:space="preserve"> </w:t>
       </w:r>
       <w:r>
-        <w:t>Panic Builder</w:t>
-      </w:r>
-    </w:p>
-    <w:p>
-      <w:r>
-        <w:t>M.C Escher “Tower of Babble”</w:t>
-      </w:r>
-      <w:r>
-        <w:t xml:space="preserve"> (1928)  </w:t>
-      </w:r>
-    </w:p>
-    <w:p>
-      <w:r>
-        <w:t>Source</w:t>
-      </w:r>
-      <w:proofErr w:type="gramStart"/>
-      <w:r>
-        <w:t>-</w:t>
-      </w:r>
-      <w:r>
         <w:t xml:space="preserve"> </w:t>
       </w:r>
       <w:r>
-        <w:t xml:space="preserve"> </w:t>
-      </w:r>
-      <w:r>
-        <w:t>https</w:t>
+        <w:t>https://en.wikipedia.org/wiki/Tower_of_Babel_(M._C._Escher</w:t>
       </w:r>
       <w:proofErr w:type="gramEnd"/>
       <w:r>
-        <w:t>://en.wikipedia.org/wiki/Tower_of_Babel_(M._C._Escher)</w:t>
+        <w:t>)</w:t>
       </w:r>
     </w:p>
     <w:p>
@@ -177,6 +168,9 @@
       <w:r>
         <w:t>-</w:t>
       </w:r>
+      <w:r>
+        <w:t xml:space="preserve"> Potato Roll </w:t>
+      </w:r>
     </w:p>
     <w:p>
       <w:r>
@@ -250,21 +244,211 @@
       <w:r>
         <w:t>Game Overview-</w:t>
       </w:r>
+      <w:r>
+        <w:t xml:space="preserve"> Play as a potato, try and get outside before being eaten.</w:t>
+      </w:r>
     </w:p>
     <w:p>
       <w:r>
         <w:t>Game Concept-</w:t>
       </w:r>
+      <w:r>
+        <w:t xml:space="preserve"> You roll along the table trying to get to the end whilst avoiding obstacles.</w:t>
+      </w:r>
     </w:p>
     <w:p>
       <w:r>
         <w:t>Gameplay-</w:t>
+      </w:r>
+      <w:r>
+        <w:t xml:space="preserve"> </w:t>
+      </w:r>
+      <w:r>
+        <w:t xml:space="preserve">3D game, play as a potato you must roll on top of the table, avoiding the onslaught of forks and knives trying to get you. Once you reach the end of the table you fall out of a window and win.  The table length increases as well as the </w:t>
+      </w:r>
+      <w:r>
+        <w:t>number</w:t>
+      </w:r>
+      <w:r>
+        <w:t xml:space="preserve"> of obstacles as you progress through levels.</w:t>
+      </w:r>
+    </w:p>
+    <w:p/>
+    <w:p/>
+    <w:p/>
+    <w:p/>
+    <w:p/>
+    <w:p/>
+    <w:p/>
+    <w:p/>
+    <w:p/>
+    <w:p/>
+    <w:p/>
+    <w:p/>
+    <w:p/>
+    <w:p>
+      <w:pPr>
+        <w:rPr>
+          <w:u w:val="single"/>
+        </w:rPr>
+      </w:pPr>
+      <w:r>
+        <w:rPr>
+          <w:u w:val="single"/>
+        </w:rPr>
+        <w:lastRenderedPageBreak/>
+        <w:t>Concept 3</w:t>
+      </w:r>
+    </w:p>
+    <w:p>
+      <w:pPr>
+        <w:rPr>
+          <w:u w:val="single"/>
+        </w:rPr>
+      </w:pPr>
+    </w:p>
+    <w:p>
+      <w:r>
+        <w:t xml:space="preserve">Game title- </w:t>
+      </w:r>
+    </w:p>
+    <w:p>
+      <w:r>
+        <w:t xml:space="preserve">Georges Seurat “A Sunday on La Grande </w:t>
+      </w:r>
+      <w:proofErr w:type="spellStart"/>
+      <w:proofErr w:type="gramStart"/>
+      <w:r>
+        <w:t>Jatte</w:t>
+      </w:r>
+      <w:proofErr w:type="spellEnd"/>
+      <w:r>
+        <w:t>”(</w:t>
+      </w:r>
+      <w:proofErr w:type="gramEnd"/>
+      <w:r>
+        <w:t>1884)</w:t>
+      </w:r>
+    </w:p>
+    <w:p>
+      <w:r>
+        <w:t>Source</w:t>
+      </w:r>
+      <w:proofErr w:type="gramStart"/>
+      <w:r>
+        <w:t xml:space="preserve">-  </w:t>
+      </w:r>
+      <w:r>
+        <w:t>https://www.wikidata.org/wiki/Q1044742</w:t>
+      </w:r>
+      <w:proofErr w:type="gramEnd"/>
+    </w:p>
+    <w:p>
+      <w:pPr>
+        <w:rPr>
+          <w:u w:val="single"/>
+        </w:rPr>
+      </w:pPr>
+    </w:p>
+    <w:p>
+      <w:pPr>
+        <w:rPr>
+          <w:u w:val="single"/>
+        </w:rPr>
+      </w:pPr>
+    </w:p>
+    <w:p>
+      <w:pPr>
+        <w:rPr>
+          <w:noProof/>
+        </w:rPr>
+      </w:pPr>
+      <w:r>
+        <w:rPr>
+          <w:noProof/>
+        </w:rPr>
+        <w:drawing>
+          <wp:inline distT="0" distB="0" distL="0" distR="0">
+            <wp:extent cx="5943600" cy="3997960"/>
+            <wp:effectExtent l="0" t="0" r="0" b="2540"/>
+            <wp:docPr id="3" name="Picture 3" descr="https://upload.wikimedia.org/wikipedia/commons/thumb/7/7d/A_Sunday_on_La_Grande_Jatte%2C_Georges_Seurat%2C_1884.jpg/1280px-A_Sunday_on_La_Grande_Jatte%2C_Georges_Seurat%2C_1884.jpg"/>
+            <wp:cNvGraphicFramePr>
+              <a:graphicFrameLocks xmlns:a="http://schemas.openxmlformats.org/drawingml/2006/main" noChangeAspect="1"/>
+            </wp:cNvGraphicFramePr>
+            <a:graphic xmlns:a="http://schemas.openxmlformats.org/drawingml/2006/main">
+              <a:graphicData uri="http://schemas.openxmlformats.org/drawingml/2006/picture">
+                <pic:pic xmlns:pic="http://schemas.openxmlformats.org/drawingml/2006/picture">
+                  <pic:nvPicPr>
+                    <pic:cNvPr id="0" name="Picture 1" descr="https://upload.wikimedia.org/wikipedia/commons/thumb/7/7d/A_Sunday_on_La_Grande_Jatte%2C_Georges_Seurat%2C_1884.jpg/1280px-A_Sunday_on_La_Grande_Jatte%2C_Georges_Seurat%2C_1884.jpg"/>
+                    <pic:cNvPicPr>
+                      <a:picLocks noChangeAspect="1" noChangeArrowheads="1"/>
+                    </pic:cNvPicPr>
+                  </pic:nvPicPr>
+                  <pic:blipFill>
+                    <a:blip r:embed="rId8">
+                      <a:extLst>
+                        <a:ext uri="{28A0092B-C50C-407E-A947-70E740481C1C}">
+                          <a14:useLocalDpi xmlns:a14="http://schemas.microsoft.com/office/drawing/2010/main" val="0"/>
+                        </a:ext>
+                      </a:extLst>
+                    </a:blip>
+                    <a:srcRect/>
+                    <a:stretch>
+                      <a:fillRect/>
+                    </a:stretch>
+                  </pic:blipFill>
+                  <pic:spPr bwMode="auto">
+                    <a:xfrm>
+                      <a:off x="0" y="0"/>
+                      <a:ext cx="5943600" cy="3997960"/>
+                    </a:xfrm>
+                    <a:prstGeom prst="rect">
+                      <a:avLst/>
+                    </a:prstGeom>
+                    <a:noFill/>
+                    <a:ln>
+                      <a:noFill/>
+                    </a:ln>
+                  </pic:spPr>
+                </pic:pic>
+              </a:graphicData>
+            </a:graphic>
+          </wp:inline>
+        </w:drawing>
+      </w:r>
+    </w:p>
+    <w:p>
+      <w:pPr>
+        <w:rPr>
+          <w:noProof/>
+        </w:rPr>
+      </w:pPr>
+    </w:p>
+    <w:p>
+      <w:r>
+        <w:t xml:space="preserve">Game Overview- First person in a boat of which is </w:t>
       </w:r>
       <w:bookmarkStart w:id="0" w:name="_GoBack"/>
       <w:bookmarkEnd w:id="0"/>
+      <w:r>
+        <w:t>in a park.</w:t>
+      </w:r>
+    </w:p>
+    <w:p>
+      <w:r>
+        <w:t xml:space="preserve">Game concept- </w:t>
+      </w:r>
+      <w:r>
+        <w:t>You row a boat along the river and observe the events around you.</w:t>
+      </w:r>
+    </w:p>
+    <w:p>
+      <w:r>
+        <w:t>Gameplay- You follow the river in your boat whilst free to move the camera</w:t>
+      </w:r>
     </w:p>
     <w:sectPr>
-      <w:headerReference w:type="default" r:id="rId8"/>
+      <w:headerReference w:type="default" r:id="rId9"/>
       <w:pgSz w:w="12240" w:h="15840"/>
       <w:pgMar w:top="1440" w:right="1440" w:bottom="1440" w:left="1440" w:header="708" w:footer="708" w:gutter="0"/>
       <w:cols w:space="708"/>
@@ -275,7 +459,7 @@
 </file>
 
 <file path=word/endnotes.xml><?xml version="1.0" encoding="utf-8"?>
-<w:endnotes xmlns:wpc="http://schemas.microsoft.com/office/word/2010/wordprocessingCanvas" xmlns:cx="http://schemas.microsoft.com/office/drawing/2014/chartex" xmlns:cx1="http://schemas.microsoft.com/office/drawing/2015/9/8/chartex" xmlns:mc="http://schemas.openxmlformats.org/markup-compatibility/2006" xmlns:o="urn:schemas-microsoft-com:office:office" xmlns:r="http://schemas.openxmlformats.org/officeDocument/2006/relationships" xmlns:m="http://schemas.openxmlformats.org/officeDocument/2006/math" xmlns:v="urn:schemas-microsoft-com:vml" xmlns:wp14="http://schemas.microsoft.com/office/word/2010/wordprocessingDrawing" xmlns:wp="http://schemas.openxmlformats.org/drawingml/2006/wordprocessingDrawing" xmlns:w10="urn:schemas-microsoft-com:office:word" xmlns:w="http://schemas.openxmlformats.org/wordprocessingml/2006/main" xmlns:w14="http://schemas.microsoft.com/office/word/2010/wordml" xmlns:w15="http://schemas.microsoft.com/office/word/2012/wordml" xmlns:w16se="http://schemas.microsoft.com/office/word/2015/wordml/symex" xmlns:wpg="http://schemas.microsoft.com/office/word/2010/wordprocessingGroup" xmlns:wpi="http://schemas.microsoft.com/office/word/2010/wordprocessingInk" xmlns:wne="http://schemas.microsoft.com/office/word/2006/wordml" xmlns:wps="http://schemas.microsoft.com/office/word/2010/wordprocessingShape" mc:Ignorable="w14 w15 w16se wp14">
+<w:endnotes xmlns:wpc="http://schemas.microsoft.com/office/word/2010/wordprocessingCanvas" xmlns:cx="http://schemas.microsoft.com/office/drawing/2014/chartex" xmlns:cx1="http://schemas.microsoft.com/office/drawing/2015/9/8/chartex" xmlns:cx2="http://schemas.microsoft.com/office/drawing/2015/10/21/chartex" xmlns:cx3="http://schemas.microsoft.com/office/drawing/2016/5/9/chartex" xmlns:cx4="http://schemas.microsoft.com/office/drawing/2016/5/10/chartex" xmlns:cx5="http://schemas.microsoft.com/office/drawing/2016/5/11/chartex" xmlns:cx6="http://schemas.microsoft.com/office/drawing/2016/5/12/chartex" xmlns:cx7="http://schemas.microsoft.com/office/drawing/2016/5/13/chartex" xmlns:cx8="http://schemas.microsoft.com/office/drawing/2016/5/14/chartex" xmlns:mc="http://schemas.openxmlformats.org/markup-compatibility/2006" xmlns:aink="http://schemas.microsoft.com/office/drawing/2016/ink" xmlns:am3d="http://schemas.microsoft.com/office/drawing/2017/model3d" xmlns:o="urn:schemas-microsoft-com:office:office" xmlns:r="http://schemas.openxmlformats.org/officeDocument/2006/relationships" xmlns:m="http://schemas.openxmlformats.org/officeDocument/2006/math" xmlns:v="urn:schemas-microsoft-com:vml" xmlns:wp14="http://schemas.microsoft.com/office/word/2010/wordprocessingDrawing" xmlns:wp="http://schemas.openxmlformats.org/drawingml/2006/wordprocessingDrawing" xmlns:w10="urn:schemas-microsoft-com:office:word" xmlns:w="http://schemas.openxmlformats.org/wordprocessingml/2006/main" xmlns:w14="http://schemas.microsoft.com/office/word/2010/wordml" xmlns:w15="http://schemas.microsoft.com/office/word/2012/wordml" xmlns:w16cid="http://schemas.microsoft.com/office/word/2016/wordml/cid" xmlns:w16se="http://schemas.microsoft.com/office/word/2015/wordml/symex" xmlns:wpg="http://schemas.microsoft.com/office/word/2010/wordprocessingGroup" xmlns:wpi="http://schemas.microsoft.com/office/word/2010/wordprocessingInk" xmlns:wne="http://schemas.microsoft.com/office/word/2006/wordml" xmlns:wps="http://schemas.microsoft.com/office/word/2010/wordprocessingShape" mc:Ignorable="w14 w15 w16se w16cid wp14">
   <w:endnote w:type="separator" w:id="-1">
     <w:p>
       <w:pPr>
@@ -300,7 +484,7 @@
 </file>
 
 <file path=word/footnotes.xml><?xml version="1.0" encoding="utf-8"?>
-<w:footnotes xmlns:wpc="http://schemas.microsoft.com/office/word/2010/wordprocessingCanvas" xmlns:cx="http://schemas.microsoft.com/office/drawing/2014/chartex" xmlns:cx1="http://schemas.microsoft.com/office/drawing/2015/9/8/chartex" xmlns:mc="http://schemas.openxmlformats.org/markup-compatibility/2006" xmlns:o="urn:schemas-microsoft-com:office:office" xmlns:r="http://schemas.openxmlformats.org/officeDocument/2006/relationships" xmlns:m="http://schemas.openxmlformats.org/officeDocument/2006/math" xmlns:v="urn:schemas-microsoft-com:vml" xmlns:wp14="http://schemas.microsoft.com/office/word/2010/wordprocessingDrawing" xmlns:wp="http://schemas.openxmlformats.org/drawingml/2006/wordprocessingDrawing" xmlns:w10="urn:schemas-microsoft-com:office:word" xmlns:w="http://schemas.openxmlformats.org/wordprocessingml/2006/main" xmlns:w14="http://schemas.microsoft.com/office/word/2010/wordml" xmlns:w15="http://schemas.microsoft.com/office/word/2012/wordml" xmlns:w16se="http://schemas.microsoft.com/office/word/2015/wordml/symex" xmlns:wpg="http://schemas.microsoft.com/office/word/2010/wordprocessingGroup" xmlns:wpi="http://schemas.microsoft.com/office/word/2010/wordprocessingInk" xmlns:wne="http://schemas.microsoft.com/office/word/2006/wordml" xmlns:wps="http://schemas.microsoft.com/office/word/2010/wordprocessingShape" mc:Ignorable="w14 w15 w16se wp14">
+<w:footnotes xmlns:wpc="http://schemas.microsoft.com/office/word/2010/wordprocessingCanvas" xmlns:cx="http://schemas.microsoft.com/office/drawing/2014/chartex" xmlns:cx1="http://schemas.microsoft.com/office/drawing/2015/9/8/chartex" xmlns:cx2="http://schemas.microsoft.com/office/drawing/2015/10/21/chartex" xmlns:cx3="http://schemas.microsoft.com/office/drawing/2016/5/9/chartex" xmlns:cx4="http://schemas.microsoft.com/office/drawing/2016/5/10/chartex" xmlns:cx5="http://schemas.microsoft.com/office/drawing/2016/5/11/chartex" xmlns:cx6="http://schemas.microsoft.com/office/drawing/2016/5/12/chartex" xmlns:cx7="http://schemas.microsoft.com/office/drawing/2016/5/13/chartex" xmlns:cx8="http://schemas.microsoft.com/office/drawing/2016/5/14/chartex" xmlns:mc="http://schemas.openxmlformats.org/markup-compatibility/2006" xmlns:aink="http://schemas.microsoft.com/office/drawing/2016/ink" xmlns:am3d="http://schemas.microsoft.com/office/drawing/2017/model3d" xmlns:o="urn:schemas-microsoft-com:office:office" xmlns:r="http://schemas.openxmlformats.org/officeDocument/2006/relationships" xmlns:m="http://schemas.openxmlformats.org/officeDocument/2006/math" xmlns:v="urn:schemas-microsoft-com:vml" xmlns:wp14="http://schemas.microsoft.com/office/word/2010/wordprocessingDrawing" xmlns:wp="http://schemas.openxmlformats.org/drawingml/2006/wordprocessingDrawing" xmlns:w10="urn:schemas-microsoft-com:office:word" xmlns:w="http://schemas.openxmlformats.org/wordprocessingml/2006/main" xmlns:w14="http://schemas.microsoft.com/office/word/2010/wordml" xmlns:w15="http://schemas.microsoft.com/office/word/2012/wordml" xmlns:w16cid="http://schemas.microsoft.com/office/word/2016/wordml/cid" xmlns:w16se="http://schemas.microsoft.com/office/word/2015/wordml/symex" xmlns:wpg="http://schemas.microsoft.com/office/word/2010/wordprocessingGroup" xmlns:wpi="http://schemas.microsoft.com/office/word/2010/wordprocessingInk" xmlns:wne="http://schemas.microsoft.com/office/word/2006/wordml" xmlns:wps="http://schemas.microsoft.com/office/word/2010/wordprocessingShape" mc:Ignorable="w14 w15 w16se w16cid wp14">
   <w:footnote w:type="separator" w:id="-1">
     <w:p>
       <w:pPr>
@@ -325,7 +509,7 @@
 </file>
 
 <file path=word/header1.xml><?xml version="1.0" encoding="utf-8"?>
-<w:hdr xmlns:wpc="http://schemas.microsoft.com/office/word/2010/wordprocessingCanvas" xmlns:cx="http://schemas.microsoft.com/office/drawing/2014/chartex" xmlns:cx1="http://schemas.microsoft.com/office/drawing/2015/9/8/chartex" xmlns:mc="http://schemas.openxmlformats.org/markup-compatibility/2006" xmlns:o="urn:schemas-microsoft-com:office:office" xmlns:r="http://schemas.openxmlformats.org/officeDocument/2006/relationships" xmlns:m="http://schemas.openxmlformats.org/officeDocument/2006/math" xmlns:v="urn:schemas-microsoft-com:vml" xmlns:wp14="http://schemas.microsoft.com/office/word/2010/wordprocessingDrawing" xmlns:wp="http://schemas.openxmlformats.org/drawingml/2006/wordprocessingDrawing" xmlns:w10="urn:schemas-microsoft-com:office:word" xmlns:w="http://schemas.openxmlformats.org/wordprocessingml/2006/main" xmlns:w14="http://schemas.microsoft.com/office/word/2010/wordml" xmlns:w15="http://schemas.microsoft.com/office/word/2012/wordml" xmlns:w16se="http://schemas.microsoft.com/office/word/2015/wordml/symex" xmlns:wpg="http://schemas.microsoft.com/office/word/2010/wordprocessingGroup" xmlns:wpi="http://schemas.microsoft.com/office/word/2010/wordprocessingInk" xmlns:wne="http://schemas.microsoft.com/office/word/2006/wordml" xmlns:wps="http://schemas.microsoft.com/office/word/2010/wordprocessingShape" mc:Ignorable="w14 w15 w16se wp14">
+<w:hdr xmlns:wpc="http://schemas.microsoft.com/office/word/2010/wordprocessingCanvas" xmlns:cx="http://schemas.microsoft.com/office/drawing/2014/chartex" xmlns:cx1="http://schemas.microsoft.com/office/drawing/2015/9/8/chartex" xmlns:cx2="http://schemas.microsoft.com/office/drawing/2015/10/21/chartex" xmlns:cx3="http://schemas.microsoft.com/office/drawing/2016/5/9/chartex" xmlns:cx4="http://schemas.microsoft.com/office/drawing/2016/5/10/chartex" xmlns:cx5="http://schemas.microsoft.com/office/drawing/2016/5/11/chartex" xmlns:cx6="http://schemas.microsoft.com/office/drawing/2016/5/12/chartex" xmlns:cx7="http://schemas.microsoft.com/office/drawing/2016/5/13/chartex" xmlns:cx8="http://schemas.microsoft.com/office/drawing/2016/5/14/chartex" xmlns:mc="http://schemas.openxmlformats.org/markup-compatibility/2006" xmlns:aink="http://schemas.microsoft.com/office/drawing/2016/ink" xmlns:am3d="http://schemas.microsoft.com/office/drawing/2017/model3d" xmlns:o="urn:schemas-microsoft-com:office:office" xmlns:r="http://schemas.openxmlformats.org/officeDocument/2006/relationships" xmlns:m="http://schemas.openxmlformats.org/officeDocument/2006/math" xmlns:v="urn:schemas-microsoft-com:vml" xmlns:wp14="http://schemas.microsoft.com/office/word/2010/wordprocessingDrawing" xmlns:wp="http://schemas.openxmlformats.org/drawingml/2006/wordprocessingDrawing" xmlns:w10="urn:schemas-microsoft-com:office:word" xmlns:w="http://schemas.openxmlformats.org/wordprocessingml/2006/main" xmlns:w14="http://schemas.microsoft.com/office/word/2010/wordml" xmlns:w15="http://schemas.microsoft.com/office/word/2012/wordml" xmlns:w16cid="http://schemas.microsoft.com/office/word/2016/wordml/cid" xmlns:w16se="http://schemas.microsoft.com/office/word/2015/wordml/symex" xmlns:wpg="http://schemas.microsoft.com/office/word/2010/wordprocessingGroup" xmlns:wpi="http://schemas.microsoft.com/office/word/2010/wordprocessingInk" xmlns:wne="http://schemas.microsoft.com/office/word/2006/wordml" xmlns:wps="http://schemas.microsoft.com/office/word/2010/wordprocessingShape" mc:Ignorable="w14 w15 w16se w16cid wp14">
   <w:p>
     <w:pPr>
       <w:pStyle w:val="Header"/>
@@ -338,7 +522,7 @@
 </file>
 
 <file path=word/styles.xml><?xml version="1.0" encoding="utf-8"?>
-<w:styles xmlns:mc="http://schemas.openxmlformats.org/markup-compatibility/2006" xmlns:r="http://schemas.openxmlformats.org/officeDocument/2006/relationships" xmlns:w="http://schemas.openxmlformats.org/wordprocessingml/2006/main" xmlns:w14="http://schemas.microsoft.com/office/word/2010/wordml" xmlns:w15="http://schemas.microsoft.com/office/word/2012/wordml" xmlns:w16se="http://schemas.microsoft.com/office/word/2015/wordml/symex" mc:Ignorable="w14 w15 w16se">
+<w:styles xmlns:mc="http://schemas.openxmlformats.org/markup-compatibility/2006" xmlns:r="http://schemas.openxmlformats.org/officeDocument/2006/relationships" xmlns:w="http://schemas.openxmlformats.org/wordprocessingml/2006/main" xmlns:w14="http://schemas.microsoft.com/office/word/2010/wordml" xmlns:w15="http://schemas.microsoft.com/office/word/2012/wordml" xmlns:w16cid="http://schemas.microsoft.com/office/word/2016/wordml/cid" xmlns:w16se="http://schemas.microsoft.com/office/word/2015/wordml/symex" mc:Ignorable="w14 w15 w16se w16cid">
   <w:docDefaults>
     <w:rPrDefault>
       <w:rPr>
@@ -354,7 +538,7 @@
       </w:pPr>
     </w:pPrDefault>
   </w:docDefaults>
-  <w:latentStyles w:defLockedState="0" w:defUIPriority="99" w:defSemiHidden="0" w:defUnhideWhenUsed="0" w:defQFormat="0" w:count="371">
+  <w:latentStyles w:defLockedState="0" w:defUIPriority="99" w:defSemiHidden="0" w:defUnhideWhenUsed="0" w:defQFormat="0" w:count="375">
     <w:lsdException w:name="Normal" w:uiPriority="0" w:qFormat="1"/>
     <w:lsdException w:name="heading 1" w:uiPriority="9" w:qFormat="1"/>
     <w:lsdException w:name="heading 2" w:semiHidden="1" w:uiPriority="9" w:unhideWhenUsed="1" w:qFormat="1"/>
@@ -460,7 +644,6 @@
     <w:lsdException w:name="HTML Sample" w:semiHidden="1" w:unhideWhenUsed="1"/>
     <w:lsdException w:name="HTML Typewriter" w:semiHidden="1" w:unhideWhenUsed="1"/>
     <w:lsdException w:name="HTML Variable" w:semiHidden="1" w:unhideWhenUsed="1"/>
-    <w:lsdException w:name="Normal Table" w:semiHidden="1" w:unhideWhenUsed="1"/>
     <w:lsdException w:name="annotation subject" w:semiHidden="1" w:unhideWhenUsed="1"/>
     <w:lsdException w:name="No List" w:semiHidden="1" w:unhideWhenUsed="1"/>
     <w:lsdException w:name="Outline List 1" w:semiHidden="1" w:unhideWhenUsed="1"/>
@@ -504,10 +687,8 @@
     <w:lsdException w:name="Table Elegant" w:semiHidden="1" w:unhideWhenUsed="1"/>
     <w:lsdException w:name="Table Professional" w:semiHidden="1" w:unhideWhenUsed="1"/>
     <w:lsdException w:name="Table Subtle 1" w:semiHidden="1" w:unhideWhenUsed="1"/>
-    <w:lsdException w:name="Table Subtle 2" w:semiHidden="1" w:unhideWhenUsed="1"/>
     <w:lsdException w:name="Table Web 1" w:semiHidden="1" w:unhideWhenUsed="1"/>
     <w:lsdException w:name="Table Web 2" w:semiHidden="1" w:unhideWhenUsed="1"/>
-    <w:lsdException w:name="Table Web 3" w:semiHidden="1" w:unhideWhenUsed="1"/>
     <w:lsdException w:name="Balloon Text" w:semiHidden="1" w:unhideWhenUsed="1"/>
     <w:lsdException w:name="Table Grid" w:uiPriority="39"/>
     <w:lsdException w:name="Table Theme" w:semiHidden="1" w:unhideWhenUsed="1"/>
@@ -726,6 +907,10 @@
     <w:lsdException w:name="List Table 5 Dark Accent 6" w:uiPriority="50"/>
     <w:lsdException w:name="List Table 6 Colorful Accent 6" w:uiPriority="51"/>
     <w:lsdException w:name="List Table 7 Colorful Accent 6" w:uiPriority="52"/>
+    <w:lsdException w:name="Mention" w:semiHidden="1" w:unhideWhenUsed="1"/>
+    <w:lsdException w:name="Smart Hyperlink" w:semiHidden="1" w:unhideWhenUsed="1"/>
+    <w:lsdException w:name="Hashtag" w:semiHidden="1" w:unhideWhenUsed="1"/>
+    <w:lsdException w:name="Unresolved Mention" w:semiHidden="1" w:unhideWhenUsed="1"/>
   </w:latentStyles>
   <w:style w:type="paragraph" w:default="1" w:styleId="Normal">
     <w:name w:val="Normal"/>

</xml_diff>